<commit_message>
change primary key to varchar (user defined)
</commit_message>
<xml_diff>
--- a/jrLinkMini/doku-install/jrLinkMini_Installation.docx
+++ b/jrLinkMini/doku-install/jrLinkMini_Installation.docx
@@ -1,6 +1,6 @@
 
 <file path=word/document.xml><?xml version="1.0" encoding="utf-8"?>
-<w:document xmlns:wpc="http://schemas.microsoft.com/office/word/2010/wordprocessingCanvas" xmlns:mc="http://schemas.openxmlformats.org/markup-compatibility/2006" xmlns:o="urn:schemas-microsoft-com:office:office" xmlns:r="http://schemas.openxmlformats.org/officeDocument/2006/relationships" xmlns:m="http://schemas.openxmlformats.org/officeDocument/2006/math" xmlns:v="urn:schemas-microsoft-com:vml" xmlns:wp14="http://schemas.microsoft.com/office/word/2010/wordprocessingDrawing" xmlns:wp="http://schemas.openxmlformats.org/drawingml/2006/wordprocessingDrawing" xmlns:w10="urn:schemas-microsoft-com:office:word" xmlns:w="http://schemas.openxmlformats.org/wordprocessingml/2006/main" xmlns:w14="http://schemas.microsoft.com/office/word/2010/wordml" xmlns:wpg="http://schemas.microsoft.com/office/word/2010/wordprocessingGroup" xmlns:wpi="http://schemas.microsoft.com/office/word/2010/wordprocessingInk" xmlns:wne="http://schemas.microsoft.com/office/word/2006/wordml" xmlns:wps="http://schemas.microsoft.com/office/word/2010/wordprocessingShape" mc:Ignorable="w14 wp14">
+<w:document xmlns:ve="http://schemas.openxmlformats.org/markup-compatibility/2006" xmlns:o="urn:schemas-microsoft-com:office:office" xmlns:r="http://schemas.openxmlformats.org/officeDocument/2006/relationships" xmlns:m="http://schemas.openxmlformats.org/officeDocument/2006/math" xmlns:v="urn:schemas-microsoft-com:vml" xmlns:wp="http://schemas.openxmlformats.org/drawingml/2006/wordprocessingDrawing" xmlns:w10="urn:schemas-microsoft-com:office:word" xmlns:w="http://schemas.openxmlformats.org/wordprocessingml/2006/main" xmlns:wne="http://schemas.microsoft.com/office/word/2006/wordml">
   <w:body>
     <w:p>
       <w:pPr>
@@ -13,8 +13,16 @@
         <w:rPr>
           <w:lang w:val="fr-CH"/>
         </w:rPr>
-        <w:t>Installation jrLinkMini</w:t>
-      </w:r>
+        <w:t xml:space="preserve">Installation </w:t>
+      </w:r>
+      <w:proofErr w:type="spellStart"/>
+      <w:r>
+        <w:rPr>
+          <w:lang w:val="fr-CH"/>
+        </w:rPr>
+        <w:t>jrLinkMini</w:t>
+      </w:r>
+      <w:proofErr w:type="spellEnd"/>
     </w:p>
     <w:p>
       <w:pPr>
@@ -23,12 +31,14 @@
           <w:lang w:val="fr-CH"/>
         </w:rPr>
       </w:pPr>
+      <w:proofErr w:type="spellStart"/>
       <w:r>
         <w:rPr>
           <w:lang w:val="fr-CH"/>
         </w:rPr>
         <w:t>PostgreSQL</w:t>
       </w:r>
+      <w:proofErr w:type="spellEnd"/>
     </w:p>
     <w:p>
       <w:pPr>
@@ -46,6 +56,7 @@
           <w:lang w:val="fr-CH"/>
         </w:rPr>
       </w:pPr>
+      <w:proofErr w:type="spellStart"/>
       <w:r>
         <w:rPr>
           <w:b/>
@@ -55,6 +66,7 @@
         </w:rPr>
         <w:t>Allgemein</w:t>
       </w:r>
+      <w:proofErr w:type="spellEnd"/>
     </w:p>
     <w:p>
       <w:pPr>
@@ -73,12 +85,40 @@
         <w:rPr>
           <w:lang w:val="fr-CH"/>
         </w:rPr>
-        <w:t xml:space="preserve">Installation von PostgreSQL 9.2.4 </w:t>
-      </w:r>
+        <w:t xml:space="preserve">Installation </w:t>
+      </w:r>
+      <w:proofErr w:type="spellStart"/>
       <w:r>
         <w:rPr>
           <w:lang w:val="fr-CH"/>
         </w:rPr>
+        <w:t>von</w:t>
+      </w:r>
+      <w:proofErr w:type="spellEnd"/>
+      <w:r>
+        <w:rPr>
+          <w:lang w:val="fr-CH"/>
+        </w:rPr>
+        <w:t xml:space="preserve"> </w:t>
+      </w:r>
+      <w:proofErr w:type="spellStart"/>
+      <w:r>
+        <w:rPr>
+          <w:lang w:val="fr-CH"/>
+        </w:rPr>
+        <w:t>PostgreSQL</w:t>
+      </w:r>
+      <w:proofErr w:type="spellEnd"/>
+      <w:r>
+        <w:rPr>
+          <w:lang w:val="fr-CH"/>
+        </w:rPr>
+        <w:t xml:space="preserve"> 9.2.4 </w:t>
+      </w:r>
+      <w:r>
+        <w:rPr>
+          <w:lang w:val="fr-CH"/>
+        </w:rPr>
         <w:sym w:font="Wingdings" w:char="F0E0"/>
       </w:r>
       <w:r>
@@ -101,11 +141,19 @@
           <w:lang w:val="fr-CH"/>
         </w:rPr>
       </w:pPr>
+      <w:proofErr w:type="spellStart"/>
       <w:r>
         <w:rPr>
           <w:lang w:val="fr-CH"/>
         </w:rPr>
-        <w:t>Initialisierung:</w:t>
+        <w:t>Initialisierung</w:t>
+      </w:r>
+      <w:proofErr w:type="spellEnd"/>
+      <w:r>
+        <w:rPr>
+          <w:lang w:val="fr-CH"/>
+        </w:rPr>
+        <w:t>:</w:t>
       </w:r>
     </w:p>
     <w:p>
@@ -125,33 +173,76 @@
           <w:lang w:val="fr-CH"/>
         </w:rPr>
       </w:pPr>
+      <w:proofErr w:type="spellStart"/>
       <w:r>
         <w:rPr>
           <w:rFonts w:ascii="Courier New" w:hAnsi="Courier New" w:cs="Courier New"/>
           <w:lang w:val="fr-CH"/>
         </w:rPr>
-        <w:t>initdb --locale=de_CH.UTF-8 --encoding=UTF8 &lt;data-directory&gt;</w:t>
-      </w:r>
-    </w:p>
-    <w:p>
-      <w:pPr>
-        <w:rPr>
+        <w:t>initdb</w:t>
+      </w:r>
+      <w:proofErr w:type="spellEnd"/>
+      <w:r>
+        <w:rPr>
+          <w:rFonts w:ascii="Courier New" w:hAnsi="Courier New" w:cs="Courier New"/>
           <w:lang w:val="fr-CH"/>
         </w:rPr>
-      </w:pPr>
-    </w:p>
-    <w:p>
-      <w:pPr>
-        <w:rPr>
-          <w:lang w:val="en-GB"/>
-        </w:rPr>
-      </w:pPr>
+        <w:t xml:space="preserve"> --locale=</w:t>
+      </w:r>
+      <w:proofErr w:type="spellStart"/>
+      <w:r>
+        <w:rPr>
+          <w:rFonts w:ascii="Courier New" w:hAnsi="Courier New" w:cs="Courier New"/>
+          <w:lang w:val="fr-CH"/>
+        </w:rPr>
+        <w:t>de_CH.UTF</w:t>
+      </w:r>
+      <w:proofErr w:type="spellEnd"/>
+      <w:r>
+        <w:rPr>
+          <w:rFonts w:ascii="Courier New" w:hAnsi="Courier New" w:cs="Courier New"/>
+          <w:lang w:val="fr-CH"/>
+        </w:rPr>
+        <w:t>-8 --</w:t>
+      </w:r>
+      <w:proofErr w:type="spellStart"/>
+      <w:r>
+        <w:rPr>
+          <w:rFonts w:ascii="Courier New" w:hAnsi="Courier New" w:cs="Courier New"/>
+          <w:lang w:val="fr-CH"/>
+        </w:rPr>
+        <w:t>encoding</w:t>
+      </w:r>
+      <w:proofErr w:type="spellEnd"/>
+      <w:r>
+        <w:rPr>
+          <w:rFonts w:ascii="Courier New" w:hAnsi="Courier New" w:cs="Courier New"/>
+          <w:lang w:val="fr-CH"/>
+        </w:rPr>
+        <w:t>=UTF8 &lt;data-directory&gt;</w:t>
+      </w:r>
+    </w:p>
+    <w:p>
+      <w:pPr>
+        <w:rPr>
+          <w:lang w:val="fr-CH"/>
+        </w:rPr>
+      </w:pPr>
+    </w:p>
+    <w:p>
+      <w:pPr>
+        <w:rPr>
+          <w:lang w:val="en-GB"/>
+        </w:rPr>
+      </w:pPr>
+      <w:proofErr w:type="spellStart"/>
       <w:r>
         <w:rPr>
           <w:lang w:val="en-GB"/>
         </w:rPr>
         <w:t>Starten</w:t>
       </w:r>
+      <w:proofErr w:type="spellEnd"/>
       <w:r>
         <w:rPr>
           <w:lang w:val="en-GB"/>
@@ -176,12 +267,21 @@
           <w:lang w:val="en-GB"/>
         </w:rPr>
       </w:pPr>
-      <w:r>
-        <w:rPr>
-          <w:rFonts w:ascii="Courier New" w:hAnsi="Courier New" w:cs="Courier New"/>
-          <w:lang w:val="en-GB"/>
-        </w:rPr>
-        <w:t>pg_ctl -D &lt;data-directory&gt; -l &lt;log-file&gt; start</w:t>
+      <w:proofErr w:type="spellStart"/>
+      <w:r>
+        <w:rPr>
+          <w:rFonts w:ascii="Courier New" w:hAnsi="Courier New" w:cs="Courier New"/>
+          <w:lang w:val="en-GB"/>
+        </w:rPr>
+        <w:t>pg_ctl</w:t>
+      </w:r>
+      <w:proofErr w:type="spellEnd"/>
+      <w:r>
+        <w:rPr>
+          <w:rFonts w:ascii="Courier New" w:hAnsi="Courier New" w:cs="Courier New"/>
+          <w:lang w:val="en-GB"/>
+        </w:rPr>
+        <w:t xml:space="preserve"> -D &lt;data-directory&gt; -l &lt;log-file&gt; start</w:t>
       </w:r>
     </w:p>
     <w:p>
@@ -219,507 +319,828 @@
           <w:sz w:val="24"/>
           <w:szCs w:val="24"/>
         </w:rPr>
-        <w:t>Spezifisch für jrLinkMini</w:t>
-      </w:r>
-    </w:p>
-    <w:p/>
-    <w:p>
-      <w:r>
-        <w:t>Erstellen eine</w:t>
-      </w:r>
-      <w:r>
-        <w:t>s</w:t>
-      </w:r>
-      <w:r>
-        <w:t xml:space="preserve"> Datenbank-Benutzers:</w:t>
-      </w:r>
-    </w:p>
-    <w:p>
-      <w:pPr>
-        <w:rPr>
-          <w:rFonts w:ascii="Courier New" w:hAnsi="Courier New" w:cs="Courier New"/>
-          <w:sz w:val="10"/>
-          <w:szCs w:val="10"/>
-        </w:rPr>
-      </w:pPr>
-    </w:p>
-    <w:p>
-      <w:pPr>
-        <w:rPr>
-          <w:rFonts w:ascii="Courier New" w:hAnsi="Courier New" w:cs="Courier New"/>
-        </w:rPr>
-      </w:pPr>
-      <w:r>
-        <w:rPr>
-          <w:rFonts w:ascii="Courier New" w:hAnsi="Courier New" w:cs="Courier New"/>
-        </w:rPr>
-        <w:t>createuser -S -D -R -P -E jee_user</w:t>
-      </w:r>
-    </w:p>
-    <w:p/>
-    <w:p>
-      <w:r>
-        <w:t>Erstellen</w:t>
-      </w:r>
-      <w:r>
-        <w:t xml:space="preserve"> der </w:t>
-      </w:r>
-      <w:r>
-        <w:t>Datenba</w:t>
-      </w:r>
-      <w:r>
-        <w:t>n</w:t>
-      </w:r>
-      <w:r>
-        <w:t>k</w:t>
-      </w:r>
-      <w:r>
-        <w:t>:</w:t>
-      </w:r>
-    </w:p>
-    <w:p>
-      <w:pPr>
-        <w:rPr>
-          <w:rFonts w:ascii="Courier New" w:hAnsi="Courier New" w:cs="Courier New"/>
-          <w:sz w:val="10"/>
-          <w:szCs w:val="10"/>
-        </w:rPr>
-      </w:pPr>
-    </w:p>
-    <w:p>
-      <w:pPr>
-        <w:rPr>
-          <w:rFonts w:ascii="Courier New" w:hAnsi="Courier New" w:cs="Courier New"/>
-          <w:lang w:val="en-GB"/>
-        </w:rPr>
-      </w:pPr>
-      <w:r>
-        <w:rPr>
-          <w:rFonts w:ascii="Courier New" w:hAnsi="Courier New" w:cs="Courier New"/>
-          <w:lang w:val="en-GB"/>
-        </w:rPr>
-        <w:t>createdb jrLinkMini "jrLink Mini Entity database"</w:t>
-      </w:r>
-    </w:p>
-    <w:p>
-      <w:pPr>
-        <w:rPr>
-          <w:lang w:val="en-GB"/>
-        </w:rPr>
-      </w:pPr>
-    </w:p>
-    <w:p>
-      <w:r>
-        <w:t>Terminal</w:t>
-      </w:r>
-      <w:r>
-        <w:t xml:space="preserve"> für die </w:t>
-      </w:r>
-      <w:r>
-        <w:t>Datenbank:</w:t>
-      </w:r>
-    </w:p>
-    <w:p>
-      <w:pPr>
-        <w:rPr>
-          <w:rFonts w:ascii="Courier New" w:hAnsi="Courier New" w:cs="Courier New"/>
-          <w:sz w:val="10"/>
-          <w:szCs w:val="10"/>
-        </w:rPr>
-      </w:pPr>
-    </w:p>
-    <w:p>
-      <w:pPr>
-        <w:rPr>
-          <w:rFonts w:ascii="Courier New" w:hAnsi="Courier New" w:cs="Courier New"/>
-        </w:rPr>
-      </w:pPr>
-      <w:r>
-        <w:rPr>
-          <w:rFonts w:ascii="Courier New" w:hAnsi="Courier New" w:cs="Courier New"/>
-        </w:rPr>
-        <w:t>psql -d jrLinkMini</w:t>
-      </w:r>
-    </w:p>
-    <w:p/>
-    <w:p>
-      <w:r>
-        <w:t xml:space="preserve">Script für die Erstellung der </w:t>
-      </w:r>
-      <w:r>
-        <w:t xml:space="preserve">Tabelle und </w:t>
-      </w:r>
-      <w:r>
-        <w:t>Initiald</w:t>
-      </w:r>
-      <w:r>
-        <w:t>ate</w:t>
-      </w:r>
-      <w:r>
-        <w:t>n</w:t>
-      </w:r>
-      <w:r>
-        <w:t xml:space="preserve"> (</w:t>
-      </w:r>
-      <w:r>
-        <w:t>sql-script.txt</w:t>
-      </w:r>
-      <w:r>
-        <w:t>):</w:t>
-      </w:r>
-    </w:p>
-    <w:p>
-      <w:pPr>
-        <w:rPr>
-          <w:rFonts w:ascii="Courier New" w:hAnsi="Courier New" w:cs="Courier New"/>
-          <w:sz w:val="10"/>
-          <w:szCs w:val="10"/>
-        </w:rPr>
-      </w:pPr>
-    </w:p>
-    <w:p>
-      <w:pPr>
-        <w:rPr>
-          <w:rFonts w:ascii="Courier New" w:hAnsi="Courier New" w:cs="Courier New"/>
-          <w:lang w:val="en-GB"/>
-        </w:rPr>
-      </w:pPr>
-      <w:r>
-        <w:rPr>
-          <w:rFonts w:ascii="Courier New" w:hAnsi="Courier New" w:cs="Courier New"/>
-          <w:lang w:val="en-GB"/>
-        </w:rPr>
-        <w:t>begin;</w:t>
-      </w:r>
-    </w:p>
-    <w:p>
-      <w:pPr>
-        <w:rPr>
-          <w:rFonts w:ascii="Courier New" w:hAnsi="Courier New" w:cs="Courier New"/>
-          <w:sz w:val="10"/>
-          <w:szCs w:val="10"/>
-          <w:lang w:val="en-GB"/>
-        </w:rPr>
-      </w:pPr>
-    </w:p>
-    <w:p>
-      <w:pPr>
-        <w:rPr>
-          <w:rFonts w:ascii="Courier New" w:hAnsi="Courier New" w:cs="Courier New"/>
-          <w:lang w:val="en-GB"/>
-        </w:rPr>
-      </w:pPr>
-      <w:r>
-        <w:rPr>
-          <w:rFonts w:ascii="Courier New" w:hAnsi="Courier New" w:cs="Courier New"/>
-          <w:lang w:val="en-GB"/>
-        </w:rPr>
-        <w:t>create sequence seq_tstKey; -- start/increment: 1/1</w:t>
-      </w:r>
-    </w:p>
-    <w:p>
-      <w:pPr>
-        <w:rPr>
-          <w:rFonts w:ascii="Courier New" w:hAnsi="Courier New" w:cs="Courier New"/>
-          <w:sz w:val="10"/>
-          <w:szCs w:val="10"/>
-          <w:lang w:val="en-GB"/>
-        </w:rPr>
-      </w:pPr>
-    </w:p>
-    <w:p>
-      <w:pPr>
-        <w:rPr>
-          <w:rFonts w:ascii="Courier New" w:hAnsi="Courier New" w:cs="Courier New"/>
-          <w:lang w:val="en-GB"/>
-        </w:rPr>
-      </w:pPr>
-      <w:r>
-        <w:rPr>
-          <w:rFonts w:ascii="Courier New" w:hAnsi="Courier New" w:cs="Courier New"/>
-          <w:lang w:val="en-GB"/>
-        </w:rPr>
-        <w:t>create table tTest (</w:t>
-      </w:r>
-    </w:p>
-    <w:p>
-      <w:pPr>
-        <w:rPr>
-          <w:rFonts w:ascii="Courier New" w:hAnsi="Courier New" w:cs="Courier New"/>
-          <w:lang w:val="en-GB"/>
-        </w:rPr>
-      </w:pPr>
-      <w:r>
-        <w:rPr>
-          <w:rFonts w:ascii="Courier New" w:hAnsi="Courier New" w:cs="Courier New"/>
-          <w:lang w:val="en-GB"/>
-        </w:rPr>
-        <w:t xml:space="preserve">  tstKey    int8 default nextval('seq_tstKey'),</w:t>
-      </w:r>
-    </w:p>
-    <w:p>
-      <w:pPr>
-        <w:rPr>
-          <w:rFonts w:ascii="Courier New" w:hAnsi="Courier New" w:cs="Courier New"/>
-          <w:lang w:val="en-GB"/>
-        </w:rPr>
-      </w:pPr>
-      <w:r>
-        <w:rPr>
-          <w:rFonts w:ascii="Courier New" w:hAnsi="Courier New" w:cs="Courier New"/>
-          <w:lang w:val="en-GB"/>
-        </w:rPr>
-        <w:t xml:space="preserve">  tstValue  varchar(100),</w:t>
-      </w:r>
-    </w:p>
-    <w:p>
-      <w:pPr>
-        <w:rPr>
-          <w:rFonts w:ascii="Courier New" w:hAnsi="Courier New" w:cs="Courier New"/>
-          <w:lang w:val="en-GB"/>
-        </w:rPr>
-      </w:pPr>
-      <w:r>
-        <w:rPr>
-          <w:rFonts w:ascii="Courier New" w:hAnsi="Courier New" w:cs="Courier New"/>
-          <w:lang w:val="en-GB"/>
-        </w:rPr>
-        <w:t xml:space="preserve">  constraint pk_tstKey PRIMARY KEY (tstKey)</w:t>
-      </w:r>
-    </w:p>
-    <w:p>
-      <w:pPr>
-        <w:rPr>
-          <w:rFonts w:ascii="Courier New" w:hAnsi="Courier New" w:cs="Courier New"/>
-          <w:lang w:val="en-GB"/>
-        </w:rPr>
-      </w:pPr>
-      <w:r>
-        <w:rPr>
-          <w:rFonts w:ascii="Courier New" w:hAnsi="Courier New" w:cs="Courier New"/>
-          <w:lang w:val="en-GB"/>
-        </w:rPr>
-        <w:t>);</w:t>
-      </w:r>
-    </w:p>
-    <w:p>
-      <w:pPr>
-        <w:rPr>
-          <w:rFonts w:ascii="Courier New" w:hAnsi="Courier New" w:cs="Courier New"/>
-          <w:sz w:val="10"/>
-          <w:szCs w:val="10"/>
-          <w:lang w:val="en-GB"/>
-        </w:rPr>
-      </w:pPr>
-    </w:p>
-    <w:p>
-      <w:pPr>
-        <w:rPr>
-          <w:rFonts w:ascii="Courier New" w:hAnsi="Courier New" w:cs="Courier New"/>
-          <w:lang w:val="en-GB"/>
-        </w:rPr>
-      </w:pPr>
-      <w:r>
-        <w:rPr>
-          <w:rFonts w:ascii="Courier New" w:hAnsi="Courier New" w:cs="Courier New"/>
-          <w:lang w:val="en-GB"/>
-        </w:rPr>
-        <w:t>grant ALL ON tTest TO jee_user;</w:t>
-      </w:r>
-    </w:p>
-    <w:p>
-      <w:pPr>
-        <w:rPr>
-          <w:rFonts w:ascii="Courier New" w:hAnsi="Courier New" w:cs="Courier New"/>
-          <w:lang w:val="en-GB"/>
-        </w:rPr>
-      </w:pPr>
-      <w:r>
-        <w:rPr>
-          <w:rFonts w:ascii="Courier New" w:hAnsi="Courier New" w:cs="Courier New"/>
-          <w:lang w:val="en-GB"/>
-        </w:rPr>
-        <w:t>grant ALL ON seq_tstKey TO jee_user;</w:t>
-      </w:r>
-    </w:p>
-    <w:p>
-      <w:pPr>
-        <w:rPr>
-          <w:rFonts w:ascii="Courier New" w:hAnsi="Courier New" w:cs="Courier New"/>
-          <w:sz w:val="10"/>
-          <w:szCs w:val="10"/>
-          <w:lang w:val="en-GB"/>
-        </w:rPr>
-      </w:pPr>
-    </w:p>
-    <w:p>
-      <w:pPr>
-        <w:rPr>
-          <w:rFonts w:ascii="Courier New" w:hAnsi="Courier New" w:cs="Courier New"/>
-          <w:lang w:val="en-GB"/>
-        </w:rPr>
-      </w:pPr>
-      <w:r>
-        <w:rPr>
-          <w:rFonts w:ascii="Courier New" w:hAnsi="Courier New" w:cs="Courier New"/>
-          <w:lang w:val="en-GB"/>
-        </w:rPr>
-        <w:t>insert into tTest (tstValue) values ('value one');</w:t>
-      </w:r>
-    </w:p>
-    <w:p>
-      <w:pPr>
-        <w:rPr>
-          <w:rFonts w:ascii="Courier New" w:hAnsi="Courier New" w:cs="Courier New"/>
-          <w:lang w:val="en-GB"/>
-        </w:rPr>
-      </w:pPr>
-      <w:r>
-        <w:rPr>
-          <w:rFonts w:ascii="Courier New" w:hAnsi="Courier New" w:cs="Courier New"/>
-          <w:lang w:val="en-GB"/>
-        </w:rPr>
-        <w:t>insert into tTest (tstValue) values ('value two');</w:t>
-      </w:r>
-    </w:p>
-    <w:p>
-      <w:pPr>
-        <w:rPr>
-          <w:rFonts w:ascii="Courier New" w:hAnsi="Courier New" w:cs="Courier New"/>
-          <w:sz w:val="10"/>
-          <w:szCs w:val="10"/>
-          <w:lang w:val="en-GB"/>
-        </w:rPr>
-      </w:pPr>
-    </w:p>
-    <w:p>
-      <w:pPr>
-        <w:rPr>
-          <w:rFonts w:ascii="Courier New" w:hAnsi="Courier New" w:cs="Courier New"/>
-          <w:lang w:val="en-GB"/>
-        </w:rPr>
-      </w:pPr>
-      <w:r>
-        <w:rPr>
-          <w:rFonts w:ascii="Courier New" w:hAnsi="Courier New" w:cs="Courier New"/>
-          <w:lang w:val="en-GB"/>
-        </w:rPr>
-        <w:t>commit;</w:t>
-      </w:r>
-    </w:p>
-    <w:p>
-      <w:pPr>
-        <w:rPr>
-          <w:lang w:val="en-GB"/>
-        </w:rPr>
-      </w:pPr>
-    </w:p>
-    <w:p>
-      <w:pPr>
-        <w:rPr>
-          <w:lang w:val="en-GB"/>
-        </w:rPr>
-      </w:pPr>
-    </w:p>
-    <w:p>
-      <w:pPr>
-        <w:rPr>
-          <w:lang w:val="en-GB"/>
-        </w:rPr>
-      </w:pPr>
-    </w:p>
-    <w:p>
-      <w:pPr>
-        <w:rPr>
-          <w:lang w:val="en-GB"/>
-        </w:rPr>
-      </w:pPr>
-      <w:r>
-        <w:rPr>
-          <w:lang w:val="en-GB"/>
-        </w:rPr>
-        <w:br w:type="page"/>
-      </w:r>
-    </w:p>
-    <w:p>
-      <w:pPr>
-        <w:rPr>
-          <w:lang w:val="en-GB"/>
-        </w:rPr>
-      </w:pPr>
-    </w:p>
-    <w:p>
-      <w:pPr>
-        <w:rPr>
-          <w:lang w:val="en-GB"/>
-        </w:rPr>
-      </w:pPr>
-    </w:p>
-    <w:p>
-      <w:pPr>
-        <w:rPr>
-          <w:lang w:val="en-GB"/>
-        </w:rPr>
-      </w:pPr>
-    </w:p>
-    <w:p>
-      <w:pPr>
-        <w:pStyle w:val="berschrift1"/>
-        <w:rPr>
-          <w:lang w:val="en-GB"/>
-        </w:rPr>
-      </w:pPr>
-      <w:r>
-        <w:rPr>
-          <w:lang w:val="en-GB"/>
-        </w:rPr>
-        <w:t>JBoss</w:t>
-      </w:r>
-    </w:p>
-    <w:p>
-      <w:pPr>
-        <w:rPr>
-          <w:lang w:val="en-GB"/>
-        </w:rPr>
-      </w:pPr>
-    </w:p>
-    <w:p>
-      <w:pPr>
+        <w:t xml:space="preserve">Spezifisch für </w:t>
+      </w:r>
+      <w:proofErr w:type="spellStart"/>
+      <w:r>
         <w:rPr>
           <w:b/>
           <w:sz w:val="24"/>
           <w:szCs w:val="24"/>
-          <w:lang w:val="en-GB"/>
-        </w:rPr>
-      </w:pPr>
-      <w:r>
+        </w:rPr>
+        <w:t>jrLinkMini</w:t>
+      </w:r>
+      <w:proofErr w:type="spellEnd"/>
+    </w:p>
+    <w:p/>
+    <w:p>
+      <w:r>
+        <w:t>Erstellen eine</w:t>
+      </w:r>
+      <w:r>
+        <w:t>s</w:t>
+      </w:r>
+      <w:r>
+        <w:t xml:space="preserve"> Datenbank-Benutzers:</w:t>
+      </w:r>
+    </w:p>
+    <w:p>
+      <w:pPr>
+        <w:rPr>
+          <w:rFonts w:ascii="Courier New" w:hAnsi="Courier New" w:cs="Courier New"/>
+          <w:sz w:val="10"/>
+          <w:szCs w:val="10"/>
+        </w:rPr>
+      </w:pPr>
+    </w:p>
+    <w:p>
+      <w:pPr>
+        <w:rPr>
+          <w:rFonts w:ascii="Courier New" w:hAnsi="Courier New" w:cs="Courier New"/>
+        </w:rPr>
+      </w:pPr>
+      <w:proofErr w:type="spellStart"/>
+      <w:r>
+        <w:rPr>
+          <w:rFonts w:ascii="Courier New" w:hAnsi="Courier New" w:cs="Courier New"/>
+        </w:rPr>
+        <w:t>createuser</w:t>
+      </w:r>
+      <w:proofErr w:type="spellEnd"/>
+      <w:r>
+        <w:rPr>
+          <w:rFonts w:ascii="Courier New" w:hAnsi="Courier New" w:cs="Courier New"/>
+        </w:rPr>
+        <w:t xml:space="preserve"> -S -D -R -P -E </w:t>
+      </w:r>
+      <w:proofErr w:type="spellStart"/>
+      <w:r>
+        <w:rPr>
+          <w:rFonts w:ascii="Courier New" w:hAnsi="Courier New" w:cs="Courier New"/>
+        </w:rPr>
+        <w:t>jee_user</w:t>
+      </w:r>
+      <w:proofErr w:type="spellEnd"/>
+    </w:p>
+    <w:p/>
+    <w:p>
+      <w:r>
+        <w:t>Erstellen</w:t>
+      </w:r>
+      <w:r>
+        <w:t xml:space="preserve"> der </w:t>
+      </w:r>
+      <w:r>
+        <w:t>Datenba</w:t>
+      </w:r>
+      <w:r>
+        <w:t>n</w:t>
+      </w:r>
+      <w:r>
+        <w:t>k</w:t>
+      </w:r>
+      <w:r>
+        <w:t>:</w:t>
+      </w:r>
+    </w:p>
+    <w:p>
+      <w:pPr>
+        <w:rPr>
+          <w:rFonts w:ascii="Courier New" w:hAnsi="Courier New" w:cs="Courier New"/>
+          <w:sz w:val="10"/>
+          <w:szCs w:val="10"/>
+        </w:rPr>
+      </w:pPr>
+    </w:p>
+    <w:p>
+      <w:pPr>
+        <w:rPr>
+          <w:rFonts w:ascii="Courier New" w:hAnsi="Courier New" w:cs="Courier New"/>
+        </w:rPr>
+      </w:pPr>
+      <w:proofErr w:type="spellStart"/>
+      <w:r>
+        <w:rPr>
+          <w:rFonts w:ascii="Courier New" w:hAnsi="Courier New" w:cs="Courier New"/>
+        </w:rPr>
+        <w:t>createdb</w:t>
+      </w:r>
+      <w:proofErr w:type="spellEnd"/>
+      <w:r>
+        <w:rPr>
+          <w:rFonts w:ascii="Courier New" w:hAnsi="Courier New" w:cs="Courier New"/>
+        </w:rPr>
+        <w:t xml:space="preserve"> </w:t>
+      </w:r>
+      <w:proofErr w:type="spellStart"/>
+      <w:r>
+        <w:rPr>
+          <w:rFonts w:ascii="Courier New" w:hAnsi="Courier New" w:cs="Courier New"/>
+        </w:rPr>
+        <w:t>jrLinkMini</w:t>
+      </w:r>
+      <w:proofErr w:type="spellEnd"/>
+      <w:r>
+        <w:rPr>
+          <w:rFonts w:ascii="Courier New" w:hAnsi="Courier New" w:cs="Courier New"/>
+        </w:rPr>
+        <w:t xml:space="preserve"> "</w:t>
+      </w:r>
+      <w:proofErr w:type="spellStart"/>
+      <w:r>
+        <w:rPr>
+          <w:rFonts w:ascii="Courier New" w:hAnsi="Courier New" w:cs="Courier New"/>
+        </w:rPr>
+        <w:t>jrLink</w:t>
+      </w:r>
+      <w:proofErr w:type="spellEnd"/>
+      <w:r>
+        <w:rPr>
+          <w:rFonts w:ascii="Courier New" w:hAnsi="Courier New" w:cs="Courier New"/>
+        </w:rPr>
+        <w:t xml:space="preserve"> Mini </w:t>
+      </w:r>
+      <w:proofErr w:type="spellStart"/>
+      <w:r>
+        <w:rPr>
+          <w:rFonts w:ascii="Courier New" w:hAnsi="Courier New" w:cs="Courier New"/>
+        </w:rPr>
+        <w:t>Entity</w:t>
+      </w:r>
+      <w:proofErr w:type="spellEnd"/>
+      <w:r>
+        <w:rPr>
+          <w:rFonts w:ascii="Courier New" w:hAnsi="Courier New" w:cs="Courier New"/>
+        </w:rPr>
+        <w:t xml:space="preserve"> </w:t>
+      </w:r>
+      <w:proofErr w:type="spellStart"/>
+      <w:r>
+        <w:rPr>
+          <w:rFonts w:ascii="Courier New" w:hAnsi="Courier New" w:cs="Courier New"/>
+        </w:rPr>
+        <w:t>database</w:t>
+      </w:r>
+      <w:proofErr w:type="spellEnd"/>
+      <w:r>
+        <w:rPr>
+          <w:rFonts w:ascii="Courier New" w:hAnsi="Courier New" w:cs="Courier New"/>
+        </w:rPr>
+        <w:t>"</w:t>
+      </w:r>
+    </w:p>
+    <w:p/>
+    <w:p>
+      <w:r>
+        <w:t>Terminal</w:t>
+      </w:r>
+      <w:r>
+        <w:t xml:space="preserve"> für die </w:t>
+      </w:r>
+      <w:r>
+        <w:t>Datenbank:</w:t>
+      </w:r>
+    </w:p>
+    <w:p>
+      <w:pPr>
+        <w:rPr>
+          <w:rFonts w:ascii="Courier New" w:hAnsi="Courier New" w:cs="Courier New"/>
+          <w:sz w:val="10"/>
+          <w:szCs w:val="10"/>
+        </w:rPr>
+      </w:pPr>
+    </w:p>
+    <w:p>
+      <w:pPr>
+        <w:rPr>
+          <w:rFonts w:ascii="Courier New" w:hAnsi="Courier New" w:cs="Courier New"/>
+        </w:rPr>
+      </w:pPr>
+      <w:proofErr w:type="spellStart"/>
+      <w:r>
+        <w:rPr>
+          <w:rFonts w:ascii="Courier New" w:hAnsi="Courier New" w:cs="Courier New"/>
+        </w:rPr>
+        <w:t>psql</w:t>
+      </w:r>
+      <w:proofErr w:type="spellEnd"/>
+      <w:r>
+        <w:rPr>
+          <w:rFonts w:ascii="Courier New" w:hAnsi="Courier New" w:cs="Courier New"/>
+        </w:rPr>
+        <w:t xml:space="preserve"> -d </w:t>
+      </w:r>
+      <w:proofErr w:type="spellStart"/>
+      <w:r>
+        <w:rPr>
+          <w:rFonts w:ascii="Courier New" w:hAnsi="Courier New" w:cs="Courier New"/>
+        </w:rPr>
+        <w:t>jrLinkMini</w:t>
+      </w:r>
+      <w:proofErr w:type="spellEnd"/>
+    </w:p>
+    <w:p/>
+    <w:p>
+      <w:r>
+        <w:t xml:space="preserve">Script für die Erstellung der </w:t>
+      </w:r>
+      <w:r>
+        <w:t xml:space="preserve">Tabelle und </w:t>
+      </w:r>
+      <w:r>
+        <w:t>Initiald</w:t>
+      </w:r>
+      <w:r>
+        <w:t>ate</w:t>
+      </w:r>
+      <w:r>
+        <w:t>n</w:t>
+      </w:r>
+      <w:r>
+        <w:t xml:space="preserve"> (</w:t>
+      </w:r>
+      <w:r>
+        <w:t>sql-script.txt</w:t>
+      </w:r>
+      <w:r>
+        <w:t>):</w:t>
+      </w:r>
+    </w:p>
+    <w:p>
+      <w:pPr>
+        <w:rPr>
+          <w:rFonts w:ascii="Courier New" w:hAnsi="Courier New" w:cs="Courier New"/>
+          <w:sz w:val="10"/>
+          <w:szCs w:val="10"/>
+        </w:rPr>
+      </w:pPr>
+    </w:p>
+    <w:p>
+      <w:pPr>
+        <w:rPr>
+          <w:rFonts w:ascii="Courier New" w:hAnsi="Courier New" w:cs="Courier New"/>
+          <w:lang w:val="en-GB"/>
+        </w:rPr>
+      </w:pPr>
+      <w:r>
+        <w:rPr>
+          <w:rFonts w:ascii="Courier New" w:hAnsi="Courier New" w:cs="Courier New"/>
+          <w:lang w:val="en-GB"/>
+        </w:rPr>
+        <w:t>begin;</w:t>
+      </w:r>
+    </w:p>
+    <w:p>
+      <w:pPr>
+        <w:rPr>
+          <w:rFonts w:ascii="Courier New" w:hAnsi="Courier New" w:cs="Courier New"/>
+          <w:sz w:val="10"/>
+          <w:szCs w:val="10"/>
+        </w:rPr>
+      </w:pPr>
+    </w:p>
+    <w:p>
+      <w:pPr>
+        <w:rPr>
+          <w:rFonts w:ascii="Courier New" w:hAnsi="Courier New" w:cs="Courier New"/>
+          <w:lang w:val="en-GB"/>
+        </w:rPr>
+      </w:pPr>
+      <w:r>
+        <w:rPr>
+          <w:rFonts w:ascii="Courier New" w:hAnsi="Courier New" w:cs="Courier New"/>
+          <w:lang w:val="en-GB"/>
+        </w:rPr>
+        <w:t xml:space="preserve">create table </w:t>
+      </w:r>
+      <w:proofErr w:type="spellStart"/>
+      <w:r>
+        <w:rPr>
+          <w:rFonts w:ascii="Courier New" w:hAnsi="Courier New" w:cs="Courier New"/>
+          <w:lang w:val="en-GB"/>
+        </w:rPr>
+        <w:t>tTest</w:t>
+      </w:r>
+      <w:proofErr w:type="spellEnd"/>
+      <w:r>
+        <w:rPr>
+          <w:rFonts w:ascii="Courier New" w:hAnsi="Courier New" w:cs="Courier New"/>
+          <w:lang w:val="en-GB"/>
+        </w:rPr>
+        <w:t xml:space="preserve"> (</w:t>
+      </w:r>
+    </w:p>
+    <w:p>
+      <w:pPr>
+        <w:rPr>
+          <w:rFonts w:ascii="Courier New" w:hAnsi="Courier New" w:cs="Courier New"/>
+          <w:lang w:val="en-GB"/>
+        </w:rPr>
+      </w:pPr>
+      <w:r>
+        <w:rPr>
+          <w:rFonts w:ascii="Courier New" w:hAnsi="Courier New" w:cs="Courier New"/>
+          <w:lang w:val="en-GB"/>
+        </w:rPr>
+        <w:t xml:space="preserve">  </w:t>
+      </w:r>
+      <w:proofErr w:type="spellStart"/>
+      <w:r>
+        <w:rPr>
+          <w:rFonts w:ascii="Courier New" w:hAnsi="Courier New" w:cs="Courier New"/>
+          <w:lang w:val="en-GB"/>
+        </w:rPr>
+        <w:t>tstProp</w:t>
+      </w:r>
+      <w:proofErr w:type="spellEnd"/>
+      <w:r>
+        <w:rPr>
+          <w:rFonts w:ascii="Courier New" w:hAnsi="Courier New" w:cs="Courier New"/>
+          <w:lang w:val="en-GB"/>
+        </w:rPr>
+        <w:t xml:space="preserve">   </w:t>
+      </w:r>
+      <w:proofErr w:type="spellStart"/>
+      <w:r>
+        <w:rPr>
+          <w:rFonts w:ascii="Courier New" w:hAnsi="Courier New" w:cs="Courier New"/>
+          <w:lang w:val="en-GB"/>
+        </w:rPr>
+        <w:t>varchar</w:t>
+      </w:r>
+      <w:proofErr w:type="spellEnd"/>
+      <w:r>
+        <w:rPr>
+          <w:rFonts w:ascii="Courier New" w:hAnsi="Courier New" w:cs="Courier New"/>
+          <w:lang w:val="en-GB"/>
+        </w:rPr>
+        <w:t>(50),</w:t>
+      </w:r>
+    </w:p>
+    <w:p>
+      <w:pPr>
+        <w:rPr>
+          <w:rFonts w:ascii="Courier New" w:hAnsi="Courier New" w:cs="Courier New"/>
+          <w:lang w:val="en-GB"/>
+        </w:rPr>
+      </w:pPr>
+      <w:r>
+        <w:rPr>
+          <w:rFonts w:ascii="Courier New" w:hAnsi="Courier New" w:cs="Courier New"/>
+          <w:lang w:val="en-GB"/>
+        </w:rPr>
+        <w:t xml:space="preserve">  </w:t>
+      </w:r>
+      <w:proofErr w:type="spellStart"/>
+      <w:r>
+        <w:rPr>
+          <w:rFonts w:ascii="Courier New" w:hAnsi="Courier New" w:cs="Courier New"/>
+          <w:lang w:val="en-GB"/>
+        </w:rPr>
+        <w:t>tstValue</w:t>
+      </w:r>
+      <w:proofErr w:type="spellEnd"/>
+      <w:r>
+        <w:rPr>
+          <w:rFonts w:ascii="Courier New" w:hAnsi="Courier New" w:cs="Courier New"/>
+          <w:lang w:val="en-GB"/>
+        </w:rPr>
+        <w:t xml:space="preserve">  </w:t>
+      </w:r>
+      <w:proofErr w:type="spellStart"/>
+      <w:r>
+        <w:rPr>
+          <w:rFonts w:ascii="Courier New" w:hAnsi="Courier New" w:cs="Courier New"/>
+          <w:lang w:val="en-GB"/>
+        </w:rPr>
+        <w:t>varchar</w:t>
+      </w:r>
+      <w:proofErr w:type="spellEnd"/>
+      <w:r>
+        <w:rPr>
+          <w:rFonts w:ascii="Courier New" w:hAnsi="Courier New" w:cs="Courier New"/>
+          <w:lang w:val="en-GB"/>
+        </w:rPr>
+        <w:t>(100),</w:t>
+      </w:r>
+    </w:p>
+    <w:p>
+      <w:pPr>
+        <w:rPr>
+          <w:rFonts w:ascii="Courier New" w:hAnsi="Courier New" w:cs="Courier New"/>
+          <w:sz w:val="10"/>
+          <w:szCs w:val="10"/>
+        </w:rPr>
+      </w:pPr>
+    </w:p>
+    <w:p>
+      <w:pPr>
+        <w:rPr>
+          <w:rFonts w:ascii="Courier New" w:hAnsi="Courier New" w:cs="Courier New"/>
+          <w:lang w:val="en-GB"/>
+        </w:rPr>
+      </w:pPr>
+      <w:r>
+        <w:rPr>
+          <w:rFonts w:ascii="Courier New" w:hAnsi="Courier New" w:cs="Courier New"/>
+          <w:lang w:val="en-GB"/>
+        </w:rPr>
+        <w:t xml:space="preserve">  constraint </w:t>
+      </w:r>
+      <w:proofErr w:type="spellStart"/>
+      <w:r>
+        <w:rPr>
+          <w:rFonts w:ascii="Courier New" w:hAnsi="Courier New" w:cs="Courier New"/>
+          <w:lang w:val="en-GB"/>
+        </w:rPr>
+        <w:t>pk_tstKey</w:t>
+      </w:r>
+      <w:proofErr w:type="spellEnd"/>
+      <w:r>
+        <w:rPr>
+          <w:rFonts w:ascii="Courier New" w:hAnsi="Courier New" w:cs="Courier New"/>
+          <w:lang w:val="en-GB"/>
+        </w:rPr>
+        <w:t xml:space="preserve"> PRIMARY KEY (</w:t>
+      </w:r>
+      <w:proofErr w:type="spellStart"/>
+      <w:r>
+        <w:rPr>
+          <w:rFonts w:ascii="Courier New" w:hAnsi="Courier New" w:cs="Courier New"/>
+          <w:lang w:val="en-GB"/>
+        </w:rPr>
+        <w:t>tstProp</w:t>
+      </w:r>
+      <w:proofErr w:type="spellEnd"/>
+      <w:r>
+        <w:rPr>
+          <w:rFonts w:ascii="Courier New" w:hAnsi="Courier New" w:cs="Courier New"/>
+          <w:lang w:val="en-GB"/>
+        </w:rPr>
+        <w:t>)</w:t>
+      </w:r>
+    </w:p>
+    <w:p>
+      <w:pPr>
+        <w:rPr>
+          <w:rFonts w:ascii="Courier New" w:hAnsi="Courier New" w:cs="Courier New"/>
+          <w:lang w:val="en-GB"/>
+        </w:rPr>
+      </w:pPr>
+      <w:r>
+        <w:rPr>
+          <w:rFonts w:ascii="Courier New" w:hAnsi="Courier New" w:cs="Courier New"/>
+          <w:lang w:val="en-GB"/>
+        </w:rPr>
+        <w:t>);</w:t>
+      </w:r>
+    </w:p>
+    <w:p>
+      <w:pPr>
+        <w:rPr>
+          <w:rFonts w:ascii="Courier New" w:hAnsi="Courier New" w:cs="Courier New"/>
+          <w:sz w:val="10"/>
+          <w:szCs w:val="10"/>
+        </w:rPr>
+      </w:pPr>
+    </w:p>
+    <w:p>
+      <w:pPr>
+        <w:rPr>
+          <w:rFonts w:ascii="Courier New" w:hAnsi="Courier New" w:cs="Courier New"/>
+          <w:lang w:val="en-GB"/>
+        </w:rPr>
+      </w:pPr>
+      <w:r>
+        <w:rPr>
+          <w:rFonts w:ascii="Courier New" w:hAnsi="Courier New" w:cs="Courier New"/>
+          <w:lang w:val="en-GB"/>
+        </w:rPr>
+        <w:t xml:space="preserve">grant ALL ON </w:t>
+      </w:r>
+      <w:proofErr w:type="spellStart"/>
+      <w:r>
+        <w:rPr>
+          <w:rFonts w:ascii="Courier New" w:hAnsi="Courier New" w:cs="Courier New"/>
+          <w:lang w:val="en-GB"/>
+        </w:rPr>
+        <w:t>tTest</w:t>
+      </w:r>
+      <w:proofErr w:type="spellEnd"/>
+      <w:r>
+        <w:rPr>
+          <w:rFonts w:ascii="Courier New" w:hAnsi="Courier New" w:cs="Courier New"/>
+          <w:lang w:val="en-GB"/>
+        </w:rPr>
+        <w:t xml:space="preserve"> TO </w:t>
+      </w:r>
+      <w:proofErr w:type="spellStart"/>
+      <w:r>
+        <w:rPr>
+          <w:rFonts w:ascii="Courier New" w:hAnsi="Courier New" w:cs="Courier New"/>
+          <w:lang w:val="en-GB"/>
+        </w:rPr>
+        <w:t>jee_user</w:t>
+      </w:r>
+      <w:proofErr w:type="spellEnd"/>
+      <w:r>
+        <w:rPr>
+          <w:rFonts w:ascii="Courier New" w:hAnsi="Courier New" w:cs="Courier New"/>
+          <w:lang w:val="en-GB"/>
+        </w:rPr>
+        <w:t>;</w:t>
+      </w:r>
+    </w:p>
+    <w:p>
+      <w:pPr>
+        <w:rPr>
+          <w:rFonts w:ascii="Courier New" w:hAnsi="Courier New" w:cs="Courier New"/>
+          <w:sz w:val="10"/>
+          <w:szCs w:val="10"/>
+        </w:rPr>
+      </w:pPr>
+    </w:p>
+    <w:p>
+      <w:pPr>
+        <w:rPr>
+          <w:rFonts w:ascii="Courier New" w:hAnsi="Courier New" w:cs="Courier New"/>
+          <w:lang w:val="en-GB"/>
+        </w:rPr>
+      </w:pPr>
+      <w:r>
+        <w:rPr>
+          <w:rFonts w:ascii="Courier New" w:hAnsi="Courier New" w:cs="Courier New"/>
+          <w:lang w:val="en-GB"/>
+        </w:rPr>
+        <w:t xml:space="preserve">insert into </w:t>
+      </w:r>
+      <w:proofErr w:type="spellStart"/>
+      <w:r>
+        <w:rPr>
+          <w:rFonts w:ascii="Courier New" w:hAnsi="Courier New" w:cs="Courier New"/>
+          <w:lang w:val="en-GB"/>
+        </w:rPr>
+        <w:t>tTest</w:t>
+      </w:r>
+      <w:proofErr w:type="spellEnd"/>
+      <w:r>
+        <w:rPr>
+          <w:rFonts w:ascii="Courier New" w:hAnsi="Courier New" w:cs="Courier New"/>
+          <w:lang w:val="en-GB"/>
+        </w:rPr>
+        <w:t xml:space="preserve"> (</w:t>
+      </w:r>
+      <w:proofErr w:type="spellStart"/>
+      <w:r>
+        <w:rPr>
+          <w:rFonts w:ascii="Courier New" w:hAnsi="Courier New" w:cs="Courier New"/>
+          <w:lang w:val="en-GB"/>
+        </w:rPr>
+        <w:t>tstProp</w:t>
+      </w:r>
+      <w:proofErr w:type="spellEnd"/>
+      <w:r>
+        <w:rPr>
+          <w:rFonts w:ascii="Courier New" w:hAnsi="Courier New" w:cs="Courier New"/>
+          <w:lang w:val="en-GB"/>
+        </w:rPr>
+        <w:t xml:space="preserve">, </w:t>
+      </w:r>
+      <w:proofErr w:type="spellStart"/>
+      <w:r>
+        <w:rPr>
+          <w:rFonts w:ascii="Courier New" w:hAnsi="Courier New" w:cs="Courier New"/>
+          <w:lang w:val="en-GB"/>
+        </w:rPr>
+        <w:t>tstValue</w:t>
+      </w:r>
+      <w:proofErr w:type="spellEnd"/>
+      <w:r>
+        <w:rPr>
+          <w:rFonts w:ascii="Courier New" w:hAnsi="Courier New" w:cs="Courier New"/>
+          <w:lang w:val="en-GB"/>
+        </w:rPr>
+        <w:t>) values ('p1', 'value one');</w:t>
+      </w:r>
+    </w:p>
+    <w:p>
+      <w:pPr>
+        <w:rPr>
+          <w:rFonts w:ascii="Courier New" w:hAnsi="Courier New" w:cs="Courier New"/>
+          <w:lang w:val="en-GB"/>
+        </w:rPr>
+      </w:pPr>
+      <w:r>
+        <w:rPr>
+          <w:rFonts w:ascii="Courier New" w:hAnsi="Courier New" w:cs="Courier New"/>
+          <w:lang w:val="en-GB"/>
+        </w:rPr>
+        <w:t xml:space="preserve">insert into </w:t>
+      </w:r>
+      <w:proofErr w:type="spellStart"/>
+      <w:r>
+        <w:rPr>
+          <w:rFonts w:ascii="Courier New" w:hAnsi="Courier New" w:cs="Courier New"/>
+          <w:lang w:val="en-GB"/>
+        </w:rPr>
+        <w:t>tTest</w:t>
+      </w:r>
+      <w:proofErr w:type="spellEnd"/>
+      <w:r>
+        <w:rPr>
+          <w:rFonts w:ascii="Courier New" w:hAnsi="Courier New" w:cs="Courier New"/>
+          <w:lang w:val="en-GB"/>
+        </w:rPr>
+        <w:t xml:space="preserve"> (</w:t>
+      </w:r>
+      <w:proofErr w:type="spellStart"/>
+      <w:r>
+        <w:rPr>
+          <w:rFonts w:ascii="Courier New" w:hAnsi="Courier New" w:cs="Courier New"/>
+          <w:lang w:val="en-GB"/>
+        </w:rPr>
+        <w:t>tstProp</w:t>
+      </w:r>
+      <w:proofErr w:type="spellEnd"/>
+      <w:r>
+        <w:rPr>
+          <w:rFonts w:ascii="Courier New" w:hAnsi="Courier New" w:cs="Courier New"/>
+          <w:lang w:val="en-GB"/>
+        </w:rPr>
+        <w:t xml:space="preserve">, </w:t>
+      </w:r>
+      <w:proofErr w:type="spellStart"/>
+      <w:r>
+        <w:rPr>
+          <w:rFonts w:ascii="Courier New" w:hAnsi="Courier New" w:cs="Courier New"/>
+          <w:lang w:val="en-GB"/>
+        </w:rPr>
+        <w:t>tstValue</w:t>
+      </w:r>
+      <w:proofErr w:type="spellEnd"/>
+      <w:r>
+        <w:rPr>
+          <w:rFonts w:ascii="Courier New" w:hAnsi="Courier New" w:cs="Courier New"/>
+          <w:lang w:val="en-GB"/>
+        </w:rPr>
+        <w:t>) values ('p2', 'value two');</w:t>
+      </w:r>
+    </w:p>
+    <w:p>
+      <w:pPr>
+        <w:rPr>
+          <w:rFonts w:ascii="Courier New" w:hAnsi="Courier New" w:cs="Courier New"/>
+          <w:sz w:val="10"/>
+          <w:szCs w:val="10"/>
+        </w:rPr>
+      </w:pPr>
+    </w:p>
+    <w:p>
+      <w:pPr>
+        <w:rPr>
+          <w:rFonts w:ascii="Courier New" w:hAnsi="Courier New" w:cs="Courier New"/>
+          <w:lang w:val="en-GB"/>
+        </w:rPr>
+      </w:pPr>
+      <w:r>
+        <w:rPr>
+          <w:rFonts w:ascii="Courier New" w:hAnsi="Courier New" w:cs="Courier New"/>
+          <w:lang w:val="en-GB"/>
+        </w:rPr>
+        <w:t>commit;</w:t>
+      </w:r>
+    </w:p>
+    <w:p>
+      <w:pPr>
+        <w:rPr>
+          <w:lang w:val="en-GB"/>
+        </w:rPr>
+      </w:pPr>
+    </w:p>
+    <w:p>
+      <w:pPr>
+        <w:rPr>
+          <w:lang w:val="en-GB"/>
+        </w:rPr>
+      </w:pPr>
+    </w:p>
+    <w:p>
+      <w:pPr>
+        <w:rPr>
+          <w:lang w:val="en-GB"/>
+        </w:rPr>
+      </w:pPr>
+    </w:p>
+    <w:p>
+      <w:pPr>
+        <w:rPr>
+          <w:lang w:val="en-GB"/>
+        </w:rPr>
+      </w:pPr>
+      <w:r>
+        <w:rPr>
+          <w:lang w:val="en-GB"/>
+        </w:rPr>
+        <w:br w:type="page"/>
+      </w:r>
+    </w:p>
+    <w:p>
+      <w:pPr>
+        <w:rPr>
+          <w:lang w:val="en-GB"/>
+        </w:rPr>
+      </w:pPr>
+    </w:p>
+    <w:p>
+      <w:pPr>
+        <w:rPr>
+          <w:lang w:val="en-GB"/>
+        </w:rPr>
+      </w:pPr>
+    </w:p>
+    <w:p>
+      <w:pPr>
+        <w:rPr>
+          <w:lang w:val="en-GB"/>
+        </w:rPr>
+      </w:pPr>
+    </w:p>
+    <w:p>
+      <w:pPr>
+        <w:pStyle w:val="berschrift1"/>
+        <w:rPr>
+          <w:lang w:val="en-GB"/>
+        </w:rPr>
+      </w:pPr>
+      <w:proofErr w:type="spellStart"/>
+      <w:r>
+        <w:rPr>
+          <w:lang w:val="en-GB"/>
+        </w:rPr>
+        <w:t>JBoss</w:t>
+      </w:r>
+      <w:proofErr w:type="spellEnd"/>
+    </w:p>
+    <w:p>
+      <w:pPr>
+        <w:rPr>
+          <w:lang w:val="en-GB"/>
+        </w:rPr>
+      </w:pPr>
+    </w:p>
+    <w:p>
+      <w:pPr>
         <w:rPr>
           <w:b/>
           <w:sz w:val="24"/>
           <w:szCs w:val="24"/>
           <w:lang w:val="en-GB"/>
         </w:rPr>
+      </w:pPr>
+      <w:proofErr w:type="spellStart"/>
+      <w:r>
+        <w:rPr>
+          <w:b/>
+          <w:sz w:val="24"/>
+          <w:szCs w:val="24"/>
+          <w:lang w:val="en-GB"/>
+        </w:rPr>
         <w:t>Allgemein</w:t>
       </w:r>
-    </w:p>
-    <w:p>
-      <w:pPr>
-        <w:rPr>
-          <w:lang w:val="en-GB"/>
-        </w:rPr>
-      </w:pPr>
-    </w:p>
-    <w:p>
-      <w:pPr>
-        <w:rPr>
-          <w:lang w:val="en-GB"/>
-        </w:rPr>
-      </w:pPr>
-      <w:r>
-        <w:rPr>
-          <w:lang w:val="en-GB"/>
-        </w:rPr>
-        <w:t xml:space="preserve">Installation von JBoss AS 7.1.1.Final </w:t>
+      <w:proofErr w:type="spellEnd"/>
+    </w:p>
+    <w:p>
+      <w:pPr>
+        <w:rPr>
+          <w:lang w:val="en-GB"/>
+        </w:rPr>
+      </w:pPr>
+    </w:p>
+    <w:p>
+      <w:pPr>
+        <w:rPr>
+          <w:lang w:val="en-GB"/>
+        </w:rPr>
+      </w:pPr>
+      <w:r>
+        <w:rPr>
+          <w:lang w:val="en-GB"/>
+        </w:rPr>
+        <w:t xml:space="preserve">Installation von </w:t>
+      </w:r>
+      <w:proofErr w:type="spellStart"/>
+      <w:r>
+        <w:rPr>
+          <w:lang w:val="en-GB"/>
+        </w:rPr>
+        <w:t>JBoss</w:t>
+      </w:r>
+      <w:proofErr w:type="spellEnd"/>
+      <w:r>
+        <w:rPr>
+          <w:lang w:val="en-GB"/>
+        </w:rPr>
+        <w:t xml:space="preserve"> AS 7.1.1.Final </w:t>
       </w:r>
       <w:r>
         <w:rPr>
@@ -739,13 +1160,7 @@
         <w:t>Voraussetzung ist Java 1.7</w:t>
       </w:r>
     </w:p>
-    <w:p>
-      <w:pPr>
-        <w:rPr>
-          <w:lang w:val="en-GB"/>
-        </w:rPr>
-      </w:pPr>
-    </w:p>
+    <w:p/>
     <w:p>
       <w:r>
         <w:t>Starten</w:t>
@@ -773,7 +1188,21 @@
         <w:rPr>
           <w:rFonts w:ascii="Courier New" w:hAnsi="Courier New" w:cs="Courier New"/>
         </w:rPr>
-        <w:t>&lt;install-directory&gt;/bin/standalone.sh</w:t>
+        <w:t>&lt;</w:t>
+      </w:r>
+      <w:proofErr w:type="spellStart"/>
+      <w:r>
+        <w:rPr>
+          <w:rFonts w:ascii="Courier New" w:hAnsi="Courier New" w:cs="Courier New"/>
+        </w:rPr>
+        <w:t>install-directory</w:t>
+      </w:r>
+      <w:proofErr w:type="spellEnd"/>
+      <w:r>
+        <w:rPr>
+          <w:rFonts w:ascii="Courier New" w:hAnsi="Courier New" w:cs="Courier New"/>
+        </w:rPr>
+        <w:t>&gt;/bin/standalone.sh</w:t>
       </w:r>
     </w:p>
     <w:p/>
@@ -793,8 +1222,18 @@
           <w:sz w:val="24"/>
           <w:szCs w:val="24"/>
         </w:rPr>
-        <w:t>Spezifisch für jrLinkMini</w:t>
-      </w:r>
+        <w:t xml:space="preserve">Spezifisch für </w:t>
+      </w:r>
+      <w:proofErr w:type="spellStart"/>
+      <w:r>
+        <w:rPr>
+          <w:b/>
+          <w:sz w:val="24"/>
+          <w:szCs w:val="24"/>
+        </w:rPr>
+        <w:t>jrLinkMini</w:t>
+      </w:r>
+      <w:proofErr w:type="spellEnd"/>
     </w:p>
     <w:p/>
     <w:p>
@@ -828,11 +1267,24 @@
         <w:t xml:space="preserve"> </w:t>
       </w:r>
       <w:r>
-        <w:t>in das Deployment-Verzeichnis</w:t>
-      </w:r>
-      <w:r>
-        <w:t xml:space="preserve"> von JBoss</w:t>
-      </w:r>
+        <w:t xml:space="preserve">in das </w:t>
+      </w:r>
+      <w:proofErr w:type="spellStart"/>
+      <w:r>
+        <w:t>Deployment</w:t>
+      </w:r>
+      <w:proofErr w:type="spellEnd"/>
+      <w:r>
+        <w:t>-Verzeichnis</w:t>
+      </w:r>
+      <w:r>
+        <w:t xml:space="preserve"> von </w:t>
+      </w:r>
+      <w:proofErr w:type="spellStart"/>
+      <w:r>
+        <w:t>JBoss</w:t>
+      </w:r>
+      <w:proofErr w:type="spellEnd"/>
       <w:r>
         <w:t xml:space="preserve"> </w:t>
       </w:r>
@@ -852,8 +1304,44 @@
         <w:rPr>
           <w:rFonts w:ascii="Courier New" w:hAnsi="Courier New" w:cs="Courier New"/>
         </w:rPr>
-        <w:t>&lt;install-directory&gt;/standalone/deployments</w:t>
-      </w:r>
+        <w:t>&lt;</w:t>
+      </w:r>
+      <w:proofErr w:type="spellStart"/>
+      <w:r>
+        <w:rPr>
+          <w:rFonts w:ascii="Courier New" w:hAnsi="Courier New" w:cs="Courier New"/>
+        </w:rPr>
+        <w:t>install-directory</w:t>
+      </w:r>
+      <w:proofErr w:type="spellEnd"/>
+      <w:r>
+        <w:rPr>
+          <w:rFonts w:ascii="Courier New" w:hAnsi="Courier New" w:cs="Courier New"/>
+        </w:rPr>
+        <w:t>&gt;/</w:t>
+      </w:r>
+      <w:proofErr w:type="spellStart"/>
+      <w:r>
+        <w:rPr>
+          <w:rFonts w:ascii="Courier New" w:hAnsi="Courier New" w:cs="Courier New"/>
+        </w:rPr>
+        <w:t>standalone</w:t>
+      </w:r>
+      <w:proofErr w:type="spellEnd"/>
+      <w:r>
+        <w:rPr>
+          <w:rFonts w:ascii="Courier New" w:hAnsi="Courier New" w:cs="Courier New"/>
+        </w:rPr>
+        <w:t>/</w:t>
+      </w:r>
+      <w:proofErr w:type="spellStart"/>
+      <w:r>
+        <w:rPr>
+          <w:rFonts w:ascii="Courier New" w:hAnsi="Courier New" w:cs="Courier New"/>
+        </w:rPr>
+        <w:t>deployments</w:t>
+      </w:r>
+      <w:proofErr w:type="spellEnd"/>
     </w:p>
     <w:p>
       <w:r>
@@ -863,7 +1351,15 @@
     <w:p/>
     <w:p>
       <w:r>
-        <w:t xml:space="preserve">Warten bis der Treiber deployed </w:t>
+        <w:t xml:space="preserve">Warten bis der Treiber </w:t>
+      </w:r>
+      <w:proofErr w:type="spellStart"/>
+      <w:r>
+        <w:t>deployed</w:t>
+      </w:r>
+      <w:proofErr w:type="spellEnd"/>
+      <w:r>
+        <w:t xml:space="preserve"> </w:t>
       </w:r>
       <w:r>
         <w:t xml:space="preserve">wurde </w:t>
@@ -889,8 +1385,13 @@
     </w:p>
     <w:p/>
     <w:p>
-      <w:r>
-        <w:t xml:space="preserve">JBoss-Admin-Page aufrufen </w:t>
+      <w:proofErr w:type="spellStart"/>
+      <w:r>
+        <w:t>JBoss</w:t>
+      </w:r>
+      <w:proofErr w:type="spellEnd"/>
+      <w:r>
+        <w:t xml:space="preserve">-Admin-Page aufrufen </w:t>
       </w:r>
       <w:r>
         <w:rPr>
@@ -908,7 +1409,15 @@
     <w:p/>
     <w:p>
       <w:r>
-        <w:t>JDBC Datasource hinzufügen:</w:t>
+        <w:t xml:space="preserve">JDBC </w:t>
+      </w:r>
+      <w:proofErr w:type="spellStart"/>
+      <w:r>
+        <w:t>Datasource</w:t>
+      </w:r>
+      <w:proofErr w:type="spellEnd"/>
+      <w:r>
+        <w:t xml:space="preserve"> hinzufügen:</w:t>
       </w:r>
     </w:p>
     <w:p>
@@ -939,9 +1448,11 @@
       <w:r>
         <w:tab/>
       </w:r>
+      <w:proofErr w:type="spellStart"/>
       <w:r>
         <w:t>jrLinkMiniDS</w:t>
       </w:r>
+      <w:proofErr w:type="spellEnd"/>
     </w:p>
     <w:p>
       <w:pPr>
@@ -968,12 +1479,42 @@
         </w:rPr>
         <w:tab/>
       </w:r>
-      <w:r>
-        <w:rPr>
-          <w:lang w:val="en-GB"/>
-        </w:rPr>
-        <w:t>java:jboss/datasources/jrLinkMiniDS</w:t>
-      </w:r>
+      <w:proofErr w:type="spellStart"/>
+      <w:r>
+        <w:rPr>
+          <w:lang w:val="en-GB"/>
+        </w:rPr>
+        <w:t>java:jboss</w:t>
+      </w:r>
+      <w:proofErr w:type="spellEnd"/>
+      <w:r>
+        <w:rPr>
+          <w:lang w:val="en-GB"/>
+        </w:rPr>
+        <w:t>/</w:t>
+      </w:r>
+      <w:proofErr w:type="spellStart"/>
+      <w:r>
+        <w:rPr>
+          <w:lang w:val="en-GB"/>
+        </w:rPr>
+        <w:t>datasources</w:t>
+      </w:r>
+      <w:proofErr w:type="spellEnd"/>
+      <w:r>
+        <w:rPr>
+          <w:lang w:val="en-GB"/>
+        </w:rPr>
+        <w:t>/</w:t>
+      </w:r>
+      <w:proofErr w:type="spellStart"/>
+      <w:r>
+        <w:rPr>
+          <w:lang w:val="en-GB"/>
+        </w:rPr>
+        <w:t>jrLinkMiniDS</w:t>
+      </w:r>
+      <w:proofErr w:type="spellEnd"/>
     </w:p>
     <w:p>
       <w:pPr>
@@ -1039,9 +1580,19 @@
       <w:r>
         <w:tab/>
       </w:r>
-      <w:r>
-        <w:t>jdbc:postgresql://localhost:5432/jrLinkMini</w:t>
-      </w:r>
+      <w:proofErr w:type="spellStart"/>
+      <w:r>
+        <w:t>jdbc:postgresql</w:t>
+      </w:r>
+      <w:proofErr w:type="spellEnd"/>
+      <w:r>
+        <w:t>://localhost:5432/</w:t>
+      </w:r>
+      <w:proofErr w:type="spellStart"/>
+      <w:r>
+        <w:t>jrLinkMini</w:t>
+      </w:r>
+      <w:proofErr w:type="spellEnd"/>
     </w:p>
     <w:p>
       <w:pPr>
@@ -1068,12 +1619,14 @@
         </w:rPr>
         <w:tab/>
       </w:r>
+      <w:proofErr w:type="spellStart"/>
       <w:r>
         <w:rPr>
           <w:lang w:val="en-GB"/>
         </w:rPr>
         <w:t>jee_user</w:t>
       </w:r>
+      <w:proofErr w:type="spellEnd"/>
     </w:p>
     <w:p>
       <w:pPr>
@@ -1099,12 +1652,14 @@
       <w:r>
         <w:t xml:space="preserve">bei </w:t>
       </w:r>
+      <w:proofErr w:type="spellStart"/>
       <w:r>
         <w:rPr>
           <w:rFonts w:ascii="Courier New" w:hAnsi="Courier New" w:cs="Courier New"/>
         </w:rPr>
         <w:t>createuser</w:t>
       </w:r>
+      <w:proofErr w:type="spellEnd"/>
       <w:r>
         <w:t xml:space="preserve"> </w:t>
       </w:r>
@@ -1114,16 +1669,12 @@
     </w:p>
     <w:p/>
     <w:p>
-      <w:r>
-        <w:rPr>
-          <w:lang w:val="en-GB"/>
-        </w:rPr>
+      <w:proofErr w:type="spellStart"/>
+      <w:r>
         <w:t>Datasource</w:t>
       </w:r>
-      <w:r>
-        <w:rPr>
-          <w:lang w:val="en-GB"/>
-        </w:rPr>
+      <w:proofErr w:type="spellEnd"/>
+      <w:r>
         <w:t xml:space="preserve"> </w:t>
       </w:r>
       <w:r>
@@ -1133,8 +1684,13 @@
         <w:t xml:space="preserve"> </w:t>
       </w:r>
       <w:r>
-        <w:t>und “Enable</w:t>
-      </w:r>
+        <w:t>und “</w:t>
+      </w:r>
+      <w:proofErr w:type="spellStart"/>
+      <w:r>
+        <w:t>Enable</w:t>
+      </w:r>
+      <w:proofErr w:type="spellEnd"/>
       <w:r>
         <w:t>”</w:t>
       </w:r>
@@ -1146,9 +1702,19 @@
       <w:pPr>
         <w:pStyle w:val="berschrift1"/>
       </w:pPr>
-      <w:r>
-        <w:t>Deployment von jrLinkMini</w:t>
-      </w:r>
+      <w:proofErr w:type="spellStart"/>
+      <w:r>
+        <w:t>Deployment</w:t>
+      </w:r>
+      <w:proofErr w:type="spellEnd"/>
+      <w:r>
+        <w:t xml:space="preserve"> von </w:t>
+      </w:r>
+      <w:proofErr w:type="spellStart"/>
+      <w:r>
+        <w:t>jrLinkMini</w:t>
+      </w:r>
+      <w:proofErr w:type="spellEnd"/>
     </w:p>
     <w:p/>
     <w:p>
@@ -1182,11 +1748,24 @@
         <w:t>ar</w:t>
       </w:r>
       <w:r>
-        <w:t xml:space="preserve"> in das Deployment-Verzeichnis</w:t>
-      </w:r>
-      <w:r>
-        <w:t xml:space="preserve"> von JBoss</w:t>
-      </w:r>
+        <w:t xml:space="preserve"> in das </w:t>
+      </w:r>
+      <w:proofErr w:type="spellStart"/>
+      <w:r>
+        <w:t>Deployment</w:t>
+      </w:r>
+      <w:proofErr w:type="spellEnd"/>
+      <w:r>
+        <w:t>-Verzeichnis</w:t>
+      </w:r>
+      <w:r>
+        <w:t xml:space="preserve"> von </w:t>
+      </w:r>
+      <w:proofErr w:type="spellStart"/>
+      <w:r>
+        <w:t>JBoss</w:t>
+      </w:r>
+      <w:proofErr w:type="spellEnd"/>
       <w:r>
         <w:br/>
       </w:r>
@@ -1203,8 +1782,44 @@
         <w:rPr>
           <w:rFonts w:ascii="Courier New" w:hAnsi="Courier New" w:cs="Courier New"/>
         </w:rPr>
-        <w:t>&lt;install-directory&gt;/standalone/deployments</w:t>
-      </w:r>
+        <w:t>&lt;</w:t>
+      </w:r>
+      <w:proofErr w:type="spellStart"/>
+      <w:r>
+        <w:rPr>
+          <w:rFonts w:ascii="Courier New" w:hAnsi="Courier New" w:cs="Courier New"/>
+        </w:rPr>
+        <w:t>install-directory</w:t>
+      </w:r>
+      <w:proofErr w:type="spellEnd"/>
+      <w:r>
+        <w:rPr>
+          <w:rFonts w:ascii="Courier New" w:hAnsi="Courier New" w:cs="Courier New"/>
+        </w:rPr>
+        <w:t>&gt;/</w:t>
+      </w:r>
+      <w:proofErr w:type="spellStart"/>
+      <w:r>
+        <w:rPr>
+          <w:rFonts w:ascii="Courier New" w:hAnsi="Courier New" w:cs="Courier New"/>
+        </w:rPr>
+        <w:t>standalone</w:t>
+      </w:r>
+      <w:proofErr w:type="spellEnd"/>
+      <w:r>
+        <w:rPr>
+          <w:rFonts w:ascii="Courier New" w:hAnsi="Courier New" w:cs="Courier New"/>
+        </w:rPr>
+        <w:t>/</w:t>
+      </w:r>
+      <w:proofErr w:type="spellStart"/>
+      <w:r>
+        <w:rPr>
+          <w:rFonts w:ascii="Courier New" w:hAnsi="Courier New" w:cs="Courier New"/>
+        </w:rPr>
+        <w:t>deployments</w:t>
+      </w:r>
+      <w:proofErr w:type="spellEnd"/>
     </w:p>
     <w:p/>
     <w:p>
@@ -1214,8 +1829,13 @@
       <w:r>
         <w:t xml:space="preserve">das EAR </w:t>
       </w:r>
-      <w:r>
-        <w:t xml:space="preserve">deployed </w:t>
+      <w:proofErr w:type="spellStart"/>
+      <w:r>
+        <w:t>deployed</w:t>
+      </w:r>
+      <w:proofErr w:type="spellEnd"/>
+      <w:r>
+        <w:t xml:space="preserve"> </w:t>
       </w:r>
       <w:r>
         <w:t xml:space="preserve">wurde </w:t>
@@ -1226,6 +1846,7 @@
       <w:r>
         <w:t xml:space="preserve"> </w:t>
       </w:r>
+      <w:proofErr w:type="spellStart"/>
       <w:r>
         <w:rPr>
           <w:rFonts w:ascii="Courier New" w:hAnsi="Courier New" w:cs="Courier New"/>
@@ -1250,6 +1871,7 @@
         </w:rPr>
         <w:t>.deployed</w:t>
       </w:r>
+      <w:proofErr w:type="spellEnd"/>
     </w:p>
     <w:p/>
     <w:p>
@@ -1295,7 +1917,7 @@
 </file>
 
 <file path=word/numbering.xml><?xml version="1.0" encoding="utf-8"?>
-<w:numbering xmlns:wpc="http://schemas.microsoft.com/office/word/2010/wordprocessingCanvas" xmlns:mc="http://schemas.openxmlformats.org/markup-compatibility/2006" xmlns:o="urn:schemas-microsoft-com:office:office" xmlns:r="http://schemas.openxmlformats.org/officeDocument/2006/relationships" xmlns:m="http://schemas.openxmlformats.org/officeDocument/2006/math" xmlns:v="urn:schemas-microsoft-com:vml" xmlns:wp14="http://schemas.microsoft.com/office/word/2010/wordprocessingDrawing" xmlns:wp="http://schemas.openxmlformats.org/drawingml/2006/wordprocessingDrawing" xmlns:w10="urn:schemas-microsoft-com:office:word" xmlns:w="http://schemas.openxmlformats.org/wordprocessingml/2006/main" xmlns:w14="http://schemas.microsoft.com/office/word/2010/wordml" xmlns:wpg="http://schemas.microsoft.com/office/word/2010/wordprocessingGroup" xmlns:wpi="http://schemas.microsoft.com/office/word/2010/wordprocessingInk" xmlns:wne="http://schemas.microsoft.com/office/word/2006/wordml" xmlns:wps="http://schemas.microsoft.com/office/word/2010/wordprocessingShape" mc:Ignorable="w14 wp14">
+<w:numbering xmlns:ve="http://schemas.openxmlformats.org/markup-compatibility/2006" xmlns:o="urn:schemas-microsoft-com:office:office" xmlns:r="http://schemas.openxmlformats.org/officeDocument/2006/relationships" xmlns:m="http://schemas.openxmlformats.org/officeDocument/2006/math" xmlns:v="urn:schemas-microsoft-com:vml" xmlns:wp="http://schemas.openxmlformats.org/drawingml/2006/wordprocessingDrawing" xmlns:w10="urn:schemas-microsoft-com:office:word" xmlns:w="http://schemas.openxmlformats.org/wordprocessingml/2006/main" xmlns:wne="http://schemas.microsoft.com/office/word/2006/wordml">
   <w:abstractNum w:abstractNumId="0">
     <w:nsid w:val="39ED6E4C"/>
     <w:multiLevelType w:val="hybridMultilevel"/>
@@ -1416,7 +2038,7 @@
 </file>
 
 <file path=word/styles.xml><?xml version="1.0" encoding="utf-8"?>
-<w:styles xmlns:mc="http://schemas.openxmlformats.org/markup-compatibility/2006" xmlns:r="http://schemas.openxmlformats.org/officeDocument/2006/relationships" xmlns:w="http://schemas.openxmlformats.org/wordprocessingml/2006/main" xmlns:w14="http://schemas.microsoft.com/office/word/2010/wordml" mc:Ignorable="w14">
+<w:styles xmlns:r="http://schemas.openxmlformats.org/officeDocument/2006/relationships" xmlns:w="http://schemas.openxmlformats.org/wordprocessingml/2006/main">
   <w:docDefaults>
     <w:rPrDefault>
       <w:rPr>
@@ -1557,7 +2179,7 @@
   <w:style w:type="paragraph" w:default="1" w:styleId="Standard">
     <w:name w:val="Normal"/>
     <w:qFormat/>
-    <w:rsid w:val="00790C44"/>
+    <w:rsid w:val="00B90751"/>
     <w:rPr>
       <w:rFonts w:ascii="Arial" w:hAnsi="Arial"/>
     </w:rPr>
@@ -1595,6 +2217,7 @@
     <w:uiPriority w:val="99"/>
     <w:semiHidden/>
     <w:unhideWhenUsed/>
+    <w:qFormat/>
     <w:tblPr>
       <w:tblInd w:w="0" w:type="dxa"/>
       <w:tblCellMar>

</xml_diff>